<commit_message>
TS 1.4 Sanskrit corr files and Tamil BRH - 06/12/2022
</commit_message>
<xml_diff>
--- a/TS Jatai Ghanam Project/TS 1.4/TS 1.4 Ghanam Sanskrit Corrections.docx
+++ b/TS Jatai Ghanam Project/TS 1.4/TS 1.4 Ghanam Sanskrit Corrections.docx
@@ -5963,21 +5963,12 @@
             <w:r>
               <w:rPr>
                 <w:rFonts w:ascii="BRH Devanagari Extra" w:hAnsi="BRH Devanagari Extra" w:cs="BRH Devanagari Extra"/>
-                <w:color w:val="000000"/>
-                <w:sz w:val="32"/>
-                <w:szCs w:val="40"/>
-                <w:highlight w:val="green"/>
-              </w:rPr>
-              <w:t>xÉ</w:t>
-            </w:r>
-            <w:r>
-              <w:rPr>
-                <w:rFonts w:ascii="BRH Devanagari Extra" w:hAnsi="BRH Devanagari Extra" w:cs="BRH Devanagari Extra"/>
-                <w:color w:val="000000"/>
-                <w:sz w:val="32"/>
-                <w:szCs w:val="40"/>
-              </w:rPr>
-              <w:t>þÑ</w:t>
+                <w:color w:val="FF0000"/>
+                <w:sz w:val="32"/>
+                <w:szCs w:val="40"/>
+                <w:highlight w:val="yellow"/>
+              </w:rPr>
+              <w:t>xÉþÑ</w:t>
             </w:r>
             <w:r>
               <w:rPr>
@@ -6388,21 +6379,21 @@
             <w:r>
               <w:rPr>
                 <w:rFonts w:ascii="BRH Devanagari Extra" w:hAnsi="BRH Devanagari Extra" w:cs="BRH Devanagari Extra"/>
-                <w:color w:val="000000"/>
-                <w:sz w:val="32"/>
-                <w:szCs w:val="40"/>
-                <w:highlight w:val="green"/>
-              </w:rPr>
-              <w:t>xÉ</w:t>
-            </w:r>
-            <w:r>
-              <w:rPr>
-                <w:rFonts w:ascii="BRH Devanagari Extra" w:hAnsi="BRH Devanagari Extra" w:cs="BRH Devanagari Extra"/>
-                <w:color w:val="000000"/>
-                <w:sz w:val="32"/>
-                <w:szCs w:val="40"/>
-              </w:rPr>
-              <w:t>þÑ</w:t>
+                <w:color w:val="FF0000"/>
+                <w:sz w:val="32"/>
+                <w:szCs w:val="40"/>
+                <w:highlight w:val="yellow"/>
+              </w:rPr>
+              <w:t>xÉþ</w:t>
+            </w:r>
+            <w:r>
+              <w:rPr>
+                <w:rFonts w:ascii="BRH Devanagari Extra" w:hAnsi="BRH Devanagari Extra" w:cs="BRH Devanagari Extra"/>
+                <w:color w:val="000000"/>
+                <w:sz w:val="32"/>
+                <w:szCs w:val="40"/>
+              </w:rPr>
+              <w:t>Ñ</w:t>
             </w:r>
             <w:r>
               <w:rPr>
@@ -19919,8 +19910,10 @@
         <w:rPr>
           <w:b/>
           <w:bCs/>
+          <w:color w:val="FF0000"/>
           <w:sz w:val="32"/>
           <w:szCs w:val="32"/>
+          <w:highlight w:val="yellow"/>
           <w:u w:val="single"/>
         </w:rPr>
       </w:pPr>
@@ -19928,8 +19921,10 @@
         <w:rPr>
           <w:b/>
           <w:bCs/>
+          <w:color w:val="FF0000"/>
           <w:sz w:val="32"/>
           <w:szCs w:val="32"/>
+          <w:highlight w:val="yellow"/>
           <w:u w:val="single"/>
         </w:rPr>
         <w:t xml:space="preserve">TS </w:t>
@@ -19938,8 +19933,10 @@
         <w:rPr>
           <w:b/>
           <w:bCs/>
+          <w:color w:val="FF0000"/>
           <w:sz w:val="32"/>
           <w:szCs w:val="32"/>
+          <w:highlight w:val="yellow"/>
           <w:u w:val="single"/>
         </w:rPr>
         <w:t>Ghanam</w:t>
@@ -19948,8 +19945,34 @@
         <w:rPr>
           <w:b/>
           <w:bCs/>
+          <w:color w:val="FF0000"/>
           <w:sz w:val="32"/>
           <w:szCs w:val="32"/>
+          <w:highlight w:val="yellow"/>
+          <w:u w:val="single"/>
+        </w:rPr>
+        <w:t xml:space="preserve"> – TS 1.</w:t>
+      </w:r>
+      <w:r>
+        <w:rPr>
+          <w:b/>
+          <w:bCs/>
+          <w:color w:val="FF0000"/>
+          <w:sz w:val="32"/>
+          <w:szCs w:val="32"/>
+          <w:highlight w:val="yellow"/>
+          <w:u w:val="single"/>
+        </w:rPr>
+        <w:t>2</w:t>
+      </w:r>
+      <w:r>
+        <w:rPr>
+          <w:b/>
+          <w:bCs/>
+          <w:color w:val="FF0000"/>
+          <w:sz w:val="32"/>
+          <w:szCs w:val="32"/>
+          <w:highlight w:val="yellow"/>
           <w:u w:val="single"/>
         </w:rPr>
         <w:t xml:space="preserve"> </w:t>
@@ -19958,48 +19981,10 @@
         <w:rPr>
           <w:b/>
           <w:bCs/>
+          <w:color w:val="FF0000"/>
           <w:sz w:val="32"/>
           <w:szCs w:val="32"/>
-          <w:u w:val="single"/>
-        </w:rPr>
-        <w:t>– TS 1</w:t>
-      </w:r>
-      <w:r>
-        <w:rPr>
-          <w:b/>
-          <w:bCs/>
-          <w:sz w:val="32"/>
-          <w:szCs w:val="32"/>
-          <w:u w:val="single"/>
-        </w:rPr>
-        <w:t>.</w:t>
-      </w:r>
-      <w:r>
-        <w:rPr>
-          <w:b/>
-          <w:bCs/>
-          <w:sz w:val="32"/>
-          <w:szCs w:val="32"/>
-          <w:u w:val="single"/>
-        </w:rPr>
-        <w:t>2</w:t>
-      </w:r>
-      <w:r>
-        <w:rPr>
-          <w:b/>
-          <w:bCs/>
-          <w:sz w:val="32"/>
-          <w:szCs w:val="32"/>
-          <w:u w:val="single"/>
-        </w:rPr>
-        <w:t xml:space="preserve"> </w:t>
-      </w:r>
-      <w:r>
-        <w:rPr>
-          <w:b/>
-          <w:bCs/>
-          <w:sz w:val="32"/>
-          <w:szCs w:val="32"/>
+          <w:highlight w:val="yellow"/>
           <w:u w:val="single"/>
         </w:rPr>
         <w:t>Tamil</w:t>
@@ -20008,38 +19993,22 @@
         <w:rPr>
           <w:b/>
           <w:bCs/>
+          <w:color w:val="FF0000"/>
           <w:sz w:val="32"/>
           <w:szCs w:val="32"/>
+          <w:highlight w:val="yellow"/>
           <w:u w:val="single"/>
         </w:rPr>
-        <w:t xml:space="preserve"> Corrections –</w:t>
+        <w:t xml:space="preserve"> Corrections – Observed till </w:t>
       </w:r>
       <w:r>
         <w:rPr>
           <w:b/>
           <w:bCs/>
+          <w:color w:val="FF0000"/>
           <w:sz w:val="32"/>
           <w:szCs w:val="32"/>
-          <w:u w:val="single"/>
-        </w:rPr>
-        <w:t xml:space="preserve"> </w:t>
-      </w:r>
-      <w:r>
-        <w:rPr>
-          <w:b/>
-          <w:bCs/>
-          <w:sz w:val="32"/>
-          <w:szCs w:val="32"/>
-          <w:u w:val="single"/>
-        </w:rPr>
-        <w:t xml:space="preserve">Observed till </w:t>
-      </w:r>
-      <w:r>
-        <w:rPr>
-          <w:b/>
-          <w:bCs/>
-          <w:sz w:val="32"/>
-          <w:szCs w:val="32"/>
+          <w:highlight w:val="yellow"/>
           <w:u w:val="single"/>
         </w:rPr>
         <w:t>31st March 2022</w:t>
@@ -20052,16 +20021,20 @@
         <w:rPr>
           <w:b/>
           <w:bCs/>
+          <w:color w:val="FF0000"/>
           <w:sz w:val="28"/>
           <w:szCs w:val="32"/>
+          <w:highlight w:val="yellow"/>
         </w:rPr>
       </w:pPr>
       <w:r>
         <w:rPr>
           <w:b/>
           <w:bCs/>
+          <w:color w:val="FF0000"/>
           <w:sz w:val="28"/>
           <w:szCs w:val="32"/>
+          <w:highlight w:val="yellow"/>
         </w:rPr>
         <w:t>(ignore those which are already incorporated in your book’s version and date)</w:t>
       </w:r>
@@ -20096,15 +20069,19 @@
               <w:jc w:val="center"/>
               <w:rPr>
                 <w:b/>
+                <w:color w:val="FF0000"/>
                 <w:sz w:val="32"/>
                 <w:szCs w:val="32"/>
+                <w:highlight w:val="yellow"/>
               </w:rPr>
             </w:pPr>
             <w:r>
               <w:rPr>
                 <w:b/>
+                <w:color w:val="FF0000"/>
                 <w:sz w:val="32"/>
                 <w:szCs w:val="32"/>
+                <w:highlight w:val="yellow"/>
               </w:rPr>
               <w:t>Section, Paragraph</w:t>
             </w:r>
@@ -20115,15 +20092,19 @@
               <w:jc w:val="center"/>
               <w:rPr>
                 <w:b/>
+                <w:color w:val="FF0000"/>
                 <w:sz w:val="32"/>
                 <w:szCs w:val="32"/>
+                <w:highlight w:val="yellow"/>
               </w:rPr>
             </w:pPr>
             <w:r>
               <w:rPr>
                 <w:b/>
+                <w:color w:val="FF0000"/>
                 <w:sz w:val="32"/>
                 <w:szCs w:val="32"/>
+                <w:highlight w:val="yellow"/>
               </w:rPr>
               <w:t>Reference</w:t>
             </w:r>
@@ -20139,15 +20120,19 @@
               <w:jc w:val="center"/>
               <w:rPr>
                 <w:b/>
+                <w:color w:val="FF0000"/>
                 <w:sz w:val="32"/>
                 <w:szCs w:val="32"/>
+                <w:highlight w:val="yellow"/>
               </w:rPr>
             </w:pPr>
             <w:r>
               <w:rPr>
                 <w:b/>
+                <w:color w:val="FF0000"/>
                 <w:sz w:val="32"/>
                 <w:szCs w:val="32"/>
+                <w:highlight w:val="yellow"/>
               </w:rPr>
               <w:t>As Printed</w:t>
             </w:r>
@@ -20164,23 +20149,29 @@
               <w:jc w:val="center"/>
               <w:rPr>
                 <w:b/>
+                <w:color w:val="FF0000"/>
                 <w:sz w:val="32"/>
                 <w:szCs w:val="32"/>
+                <w:highlight w:val="yellow"/>
               </w:rPr>
             </w:pPr>
             <w:r>
               <w:rPr>
                 <w:b/>
+                <w:color w:val="FF0000"/>
                 <w:sz w:val="32"/>
                 <w:szCs w:val="32"/>
+                <w:highlight w:val="yellow"/>
               </w:rPr>
               <w:t>To be read as or corrected as</w:t>
             </w:r>
             <w:r>
               <w:rPr>
                 <w:b/>
+                <w:color w:val="FF0000"/>
                 <w:sz w:val="32"/>
                 <w:szCs w:val="32"/>
+                <w:highlight w:val="yellow"/>
               </w:rPr>
               <w:t xml:space="preserve"> </w:t>
             </w:r>
@@ -20193,8 +20184,10 @@
         <w:spacing w:before="0" w:line="240" w:lineRule="auto"/>
         <w:rPr>
           <w:vanish/>
+          <w:color w:val="FF0000"/>
           <w:sz w:val="32"/>
           <w:szCs w:val="32"/>
+          <w:highlight w:val="yellow"/>
         </w:rPr>
       </w:pPr>
     </w:p>
@@ -20236,8 +20229,10 @@
                 <w:rFonts w:cs="Arial"/>
                 <w:b/>
                 <w:bCs/>
+                <w:color w:val="FF0000"/>
                 <w:sz w:val="28"/>
                 <w:szCs w:val="28"/>
+                <w:highlight w:val="yellow"/>
               </w:rPr>
             </w:pPr>
             <w:r>
@@ -20245,8 +20240,10 @@
                 <w:rFonts w:cs="Arial"/>
                 <w:b/>
                 <w:bCs/>
+                <w:color w:val="FF0000"/>
                 <w:sz w:val="28"/>
                 <w:szCs w:val="28"/>
+                <w:highlight w:val="yellow"/>
               </w:rPr>
               <w:t>TS 1.</w:t>
             </w:r>
@@ -20255,8 +20252,10 @@
                 <w:rFonts w:cs="Arial"/>
                 <w:b/>
                 <w:bCs/>
+                <w:color w:val="FF0000"/>
                 <w:sz w:val="28"/>
                 <w:szCs w:val="28"/>
+                <w:highlight w:val="yellow"/>
               </w:rPr>
               <w:t>2</w:t>
             </w:r>
@@ -20265,8 +20264,10 @@
                 <w:rFonts w:cs="Arial"/>
                 <w:b/>
                 <w:bCs/>
+                <w:color w:val="FF0000"/>
                 <w:sz w:val="28"/>
                 <w:szCs w:val="28"/>
+                <w:highlight w:val="yellow"/>
               </w:rPr>
               <w:t xml:space="preserve">.3.1 </w:t>
             </w:r>
@@ -20275,20 +20276,12 @@
                 <w:rFonts w:cs="Arial"/>
                 <w:b/>
                 <w:bCs/>
+                <w:color w:val="FF0000"/>
                 <w:sz w:val="28"/>
                 <w:szCs w:val="28"/>
-              </w:rPr>
-              <w:t xml:space="preserve">– </w:t>
-            </w:r>
-            <w:r>
-              <w:rPr>
-                <w:rFonts w:cs="Arial"/>
-                <w:b/>
-                <w:bCs/>
-                <w:sz w:val="28"/>
-                <w:szCs w:val="28"/>
-              </w:rPr>
-              <w:t>Ghanam</w:t>
+                <w:highlight w:val="yellow"/>
+              </w:rPr>
+              <w:t>– Ghanam</w:t>
             </w:r>
           </w:p>
           <w:p>
@@ -20298,8 +20291,10 @@
               <w:rPr>
                 <w:b/>
                 <w:bCs/>
+                <w:color w:val="FF0000"/>
                 <w:sz w:val="28"/>
                 <w:szCs w:val="32"/>
+                <w:highlight w:val="yellow"/>
               </w:rPr>
             </w:pPr>
           </w:p>
@@ -20309,9 +20304,10 @@
               <w:ind w:left="29"/>
               <w:rPr>
                 <w:rFonts w:cs="Arial"/>
-                <w:color w:val="000000"/>
+                <w:color w:val="FF0000"/>
                 <w:sz w:val="28"/>
                 <w:szCs w:val="32"/>
+                <w:highlight w:val="yellow"/>
               </w:rPr>
             </w:pPr>
           </w:p>
@@ -20327,8 +20323,10 @@
               <w:rPr>
                 <w:b/>
                 <w:bCs/>
+                <w:color w:val="FF0000"/>
                 <w:sz w:val="28"/>
                 <w:szCs w:val="32"/>
+                <w:highlight w:val="yellow"/>
               </w:rPr>
             </w:pPr>
             <w:r>
@@ -20336,8 +20334,10 @@
                 <w:rFonts w:ascii="BRH Devanagari Extra" w:hAnsi="BRH Devanagari Extra" w:cs="Latha"/>
                 <w:b/>
                 <w:bCs/>
+                <w:color w:val="FF0000"/>
                 <w:sz w:val="32"/>
                 <w:szCs w:val="32"/>
+                <w:highlight w:val="yellow"/>
                 <w:lang w:bidi="ta-IN"/>
               </w:rPr>
               <w:t>Å</w:t>
@@ -20345,7 +20345,9 @@
             <w:r>
               <w:rPr>
                 <w:rFonts w:ascii="Latha" w:hAnsi="Latha" w:cs="Latha"/>
+                <w:color w:val="FF0000"/>
                 <w:szCs w:val="28"/>
+                <w:highlight w:val="yellow"/>
                 <w:cs/>
                 <w:lang w:bidi="ta-IN"/>
               </w:rPr>
@@ -20356,8 +20358,10 @@
                 <w:rFonts w:ascii="Latha" w:hAnsi="Latha" w:cs="Latha"/>
                 <w:b/>
                 <w:bCs/>
+                <w:color w:val="FF0000"/>
                 <w:position w:val="-12"/>
                 <w:szCs w:val="28"/>
+                <w:highlight w:val="yellow"/>
                 <w:cs/>
                 <w:lang w:bidi="ta-IN"/>
               </w:rPr>
@@ -20366,6 +20370,7 @@
             <w:r>
               <w:rPr>
                 <w:rFonts w:ascii="Latha" w:hAnsi="Latha" w:cs="Latha"/>
+                <w:color w:val="FF0000"/>
                 <w:szCs w:val="28"/>
                 <w:highlight w:val="yellow"/>
                 <w:cs/>
@@ -20376,9 +20381,10 @@
             <w:r>
               <w:rPr>
                 <w:rFonts w:ascii="BRH Devanagari Extra" w:hAnsi="BRH Devanagari Extra" w:cs="BRH Devanagari Extra"/>
-                <w:color w:val="000000"/>
+                <w:color w:val="FF0000"/>
                 <w:sz w:val="40"/>
                 <w:szCs w:val="40"/>
+                <w:highlight w:val="yellow"/>
               </w:rPr>
               <w:t xml:space="preserve"> </w:t>
             </w:r>
@@ -20387,6 +20393,7 @@
                 <w:rFonts w:ascii="BRH Devanagari Extra" w:hAnsi="BRH Devanagari Extra" w:cs="Latha"/>
                 <w:b/>
                 <w:bCs/>
+                <w:color w:val="FF0000"/>
                 <w:sz w:val="32"/>
                 <w:szCs w:val="32"/>
                 <w:highlight w:val="yellow"/>
@@ -20397,6 +20404,7 @@
             <w:r>
               <w:rPr>
                 <w:rFonts w:ascii="Latha" w:hAnsi="Latha" w:cs="Latha"/>
+                <w:color w:val="FF0000"/>
                 <w:szCs w:val="28"/>
                 <w:highlight w:val="yellow"/>
                 <w:cs/>
@@ -20409,6 +20417,7 @@
                 <w:rFonts w:ascii="Latha" w:hAnsi="Latha" w:cs="Latha"/>
                 <w:b/>
                 <w:bCs/>
+                <w:color w:val="FF0000"/>
                 <w:position w:val="-12"/>
                 <w:szCs w:val="28"/>
                 <w:highlight w:val="yellow"/>
@@ -20420,6 +20429,7 @@
             <w:r>
               <w:rPr>
                 <w:rFonts w:ascii="Latha" w:hAnsi="Latha" w:cs="Latha"/>
+                <w:color w:val="FF0000"/>
                 <w:szCs w:val="28"/>
                 <w:highlight w:val="yellow"/>
                 <w:cs/>
@@ -20432,7 +20442,9 @@
                 <w:rFonts w:ascii="BRH Tamil Tab Extra" w:hAnsi="BRH Tamil Tab Extra" w:cs="Latha"/>
                 <w:b/>
                 <w:bCs/>
+                <w:color w:val="FF0000"/>
                 <w:szCs w:val="28"/>
+                <w:highlight w:val="yellow"/>
                 <w:lang w:bidi="ta-IN"/>
               </w:rPr>
               <w:t>…</w:t>
@@ -20440,9 +20452,10 @@
             <w:r>
               <w:rPr>
                 <w:rFonts w:ascii="BRH Malayalam Extra" w:hAnsi="BRH Malayalam Extra" w:cs="BRH Malayalam Extra"/>
-                <w:color w:val="000000"/>
+                <w:color w:val="FF0000"/>
                 <w:sz w:val="36"/>
                 <w:szCs w:val="40"/>
+                <w:highlight w:val="yellow"/>
               </w:rPr>
               <w:t xml:space="preserve"> </w:t>
             </w:r>
@@ -20450,17 +20463,20 @@
               <w:rPr>
                 <w:b/>
                 <w:bCs/>
+                <w:color w:val="FF0000"/>
                 <w:sz w:val="28"/>
                 <w:szCs w:val="32"/>
+                <w:highlight w:val="yellow"/>
               </w:rPr>
               <w:t xml:space="preserve"> in</w:t>
             </w:r>
             <w:r>
               <w:rPr>
                 <w:rFonts w:ascii="BRH Malayalam Extra" w:hAnsi="BRH Malayalam Extra" w:cs="BRH Malayalam Extra"/>
-                <w:color w:val="000000"/>
+                <w:color w:val="FF0000"/>
                 <w:sz w:val="36"/>
                 <w:szCs w:val="40"/>
+                <w:highlight w:val="yellow"/>
               </w:rPr>
               <w:t xml:space="preserve"> </w:t>
             </w:r>
@@ -20468,8 +20484,10 @@
               <w:rPr>
                 <w:b/>
                 <w:bCs/>
+                <w:color w:val="FF0000"/>
                 <w:sz w:val="28"/>
                 <w:szCs w:val="32"/>
+                <w:highlight w:val="yellow"/>
               </w:rPr>
               <w:t>34) 1.2.3.1(26)</w:t>
             </w:r>
@@ -20480,8 +20498,10 @@
               <w:rPr>
                 <w:b/>
                 <w:bCs/>
+                <w:color w:val="FF0000"/>
                 <w:sz w:val="28"/>
                 <w:szCs w:val="32"/>
+                <w:highlight w:val="yellow"/>
               </w:rPr>
             </w:pPr>
             <w:r>
@@ -20489,8 +20509,10 @@
                 <w:rFonts w:ascii="BRH Devanagari Extra" w:hAnsi="BRH Devanagari Extra" w:cs="Latha"/>
                 <w:b/>
                 <w:bCs/>
+                <w:color w:val="FF0000"/>
                 <w:sz w:val="32"/>
                 <w:szCs w:val="32"/>
+                <w:highlight w:val="yellow"/>
                 <w:lang w:bidi="ta-IN"/>
               </w:rPr>
               <w:t>Å</w:t>
@@ -20498,7 +20520,9 @@
             <w:r>
               <w:rPr>
                 <w:rFonts w:ascii="Latha" w:hAnsi="Latha" w:cs="Latha"/>
+                <w:color w:val="FF0000"/>
                 <w:szCs w:val="28"/>
+                <w:highlight w:val="yellow"/>
                 <w:cs/>
                 <w:lang w:bidi="ta-IN"/>
               </w:rPr>
@@ -20509,8 +20533,10 @@
                 <w:rFonts w:ascii="Latha" w:hAnsi="Latha" w:cs="Latha"/>
                 <w:b/>
                 <w:bCs/>
+                <w:color w:val="FF0000"/>
                 <w:position w:val="-12"/>
                 <w:szCs w:val="28"/>
+                <w:highlight w:val="yellow"/>
                 <w:cs/>
                 <w:lang w:bidi="ta-IN"/>
               </w:rPr>
@@ -20519,6 +20545,7 @@
             <w:r>
               <w:rPr>
                 <w:rFonts w:ascii="Latha" w:hAnsi="Latha" w:cs="Latha"/>
+                <w:color w:val="FF0000"/>
                 <w:szCs w:val="28"/>
                 <w:highlight w:val="yellow"/>
                 <w:cs/>
@@ -20529,9 +20556,10 @@
             <w:r>
               <w:rPr>
                 <w:rFonts w:ascii="BRH Devanagari Extra" w:hAnsi="BRH Devanagari Extra" w:cs="BRH Devanagari Extra"/>
-                <w:color w:val="000000"/>
+                <w:color w:val="FF0000"/>
                 <w:sz w:val="40"/>
                 <w:szCs w:val="40"/>
+                <w:highlight w:val="yellow"/>
               </w:rPr>
               <w:t xml:space="preserve"> </w:t>
             </w:r>
@@ -20540,6 +20568,7 @@
                 <w:rFonts w:ascii="BRH Devanagari Extra" w:hAnsi="BRH Devanagari Extra" w:cs="Latha"/>
                 <w:b/>
                 <w:bCs/>
+                <w:color w:val="FF0000"/>
                 <w:sz w:val="32"/>
                 <w:szCs w:val="32"/>
                 <w:highlight w:val="yellow"/>
@@ -20550,6 +20579,7 @@
             <w:r>
               <w:rPr>
                 <w:rFonts w:ascii="Latha" w:hAnsi="Latha" w:cs="Latha"/>
+                <w:color w:val="FF0000"/>
                 <w:szCs w:val="28"/>
                 <w:highlight w:val="yellow"/>
                 <w:cs/>
@@ -20562,6 +20592,7 @@
                 <w:rFonts w:ascii="Latha" w:hAnsi="Latha" w:cs="Latha"/>
                 <w:b/>
                 <w:bCs/>
+                <w:color w:val="FF0000"/>
                 <w:position w:val="-12"/>
                 <w:szCs w:val="28"/>
                 <w:highlight w:val="yellow"/>
@@ -20573,6 +20604,7 @@
             <w:r>
               <w:rPr>
                 <w:rFonts w:ascii="Latha" w:hAnsi="Latha" w:cs="Latha"/>
+                <w:color w:val="FF0000"/>
                 <w:szCs w:val="28"/>
                 <w:highlight w:val="yellow"/>
                 <w:cs/>
@@ -20585,7 +20617,9 @@
                 <w:rFonts w:ascii="BRH Tamil Tab Extra" w:hAnsi="BRH Tamil Tab Extra" w:cs="Latha"/>
                 <w:b/>
                 <w:bCs/>
+                <w:color w:val="FF0000"/>
                 <w:szCs w:val="28"/>
+                <w:highlight w:val="yellow"/>
                 <w:lang w:bidi="ta-IN"/>
               </w:rPr>
               <w:t>…</w:t>
@@ -20594,17 +20628,20 @@
               <w:rPr>
                 <w:b/>
                 <w:bCs/>
+                <w:color w:val="FF0000"/>
                 <w:sz w:val="28"/>
                 <w:szCs w:val="32"/>
+                <w:highlight w:val="yellow"/>
               </w:rPr>
               <w:t xml:space="preserve"> in</w:t>
             </w:r>
             <w:r>
               <w:rPr>
                 <w:rFonts w:ascii="BRH Malayalam Extra" w:hAnsi="BRH Malayalam Extra" w:cs="BRH Malayalam Extra"/>
-                <w:color w:val="000000"/>
+                <w:color w:val="FF0000"/>
                 <w:sz w:val="36"/>
                 <w:szCs w:val="40"/>
+                <w:highlight w:val="yellow"/>
               </w:rPr>
               <w:t xml:space="preserve"> </w:t>
             </w:r>
@@ -20612,46 +20649,12 @@
               <w:rPr>
                 <w:b/>
                 <w:bCs/>
+                <w:color w:val="FF0000"/>
                 <w:sz w:val="28"/>
                 <w:szCs w:val="32"/>
-              </w:rPr>
-              <w:t>3</w:t>
-            </w:r>
-            <w:r>
-              <w:rPr>
-                <w:b/>
-                <w:bCs/>
-                <w:sz w:val="28"/>
-                <w:szCs w:val="32"/>
-              </w:rPr>
-              <w:t>5</w:t>
-            </w:r>
-            <w:r>
-              <w:rPr>
-                <w:b/>
-                <w:bCs/>
-                <w:sz w:val="28"/>
-                <w:szCs w:val="32"/>
-              </w:rPr>
-              <w:t>) 1.2.3.1(2</w:t>
-            </w:r>
-            <w:r>
-              <w:rPr>
-                <w:b/>
-                <w:bCs/>
-                <w:sz w:val="28"/>
-                <w:szCs w:val="32"/>
-              </w:rPr>
-              <w:t>7</w:t>
-            </w:r>
-            <w:r>
-              <w:rPr>
-                <w:b/>
-                <w:bCs/>
-                <w:sz w:val="28"/>
-                <w:szCs w:val="32"/>
-              </w:rPr>
-              <w:t>)</w:t>
+                <w:highlight w:val="yellow"/>
+              </w:rPr>
+              <w:t>35) 1.2.3.1(27)</w:t>
             </w:r>
           </w:p>
           <w:p>
@@ -20659,14 +20662,18 @@
               <w:spacing w:before="0" w:line="240" w:lineRule="auto"/>
               <w:rPr>
                 <w:rFonts w:ascii="BRH Malayalam Extra" w:hAnsi="BRH Malayalam Extra" w:cs="BRH Malayalam Extra"/>
+                <w:color w:val="FF0000"/>
                 <w:sz w:val="28"/>
                 <w:szCs w:val="36"/>
+                <w:highlight w:val="yellow"/>
               </w:rPr>
             </w:pPr>
             <w:r>
               <w:rPr>
                 <w:rFonts w:ascii="Latha" w:hAnsi="Latha" w:cs="Latha"/>
+                <w:color w:val="FF0000"/>
                 <w:szCs w:val="28"/>
+                <w:highlight w:val="yellow"/>
                 <w:cs/>
                 <w:lang w:bidi="ta-IN"/>
               </w:rPr>
@@ -20677,8 +20684,10 @@
                 <w:rFonts w:ascii="Latha" w:hAnsi="Latha" w:cs="Latha"/>
                 <w:b/>
                 <w:bCs/>
+                <w:color w:val="FF0000"/>
                 <w:position w:val="-12"/>
                 <w:szCs w:val="28"/>
+                <w:highlight w:val="yellow"/>
                 <w:cs/>
                 <w:lang w:bidi="ta-IN"/>
               </w:rPr>
@@ -20687,6 +20696,7 @@
             <w:r>
               <w:rPr>
                 <w:rFonts w:ascii="Latha" w:hAnsi="Latha" w:cs="Latha"/>
+                <w:color w:val="FF0000"/>
                 <w:szCs w:val="28"/>
                 <w:highlight w:val="yellow"/>
                 <w:cs/>
@@ -20699,6 +20709,7 @@
                 <w:rFonts w:ascii="BRH Devanagari Extra" w:hAnsi="BRH Devanagari Extra" w:cs="Latha"/>
                 <w:b/>
                 <w:bCs/>
+                <w:color w:val="FF0000"/>
                 <w:sz w:val="32"/>
                 <w:szCs w:val="32"/>
                 <w:highlight w:val="yellow"/>
@@ -20709,6 +20720,7 @@
             <w:r>
               <w:rPr>
                 <w:rFonts w:ascii="Latha" w:hAnsi="Latha" w:cs="Latha"/>
+                <w:color w:val="FF0000"/>
                 <w:szCs w:val="28"/>
                 <w:highlight w:val="yellow"/>
                 <w:cs/>
@@ -20721,8 +20733,10 @@
                 <w:rFonts w:ascii="Latha" w:hAnsi="Latha" w:cs="Latha"/>
                 <w:b/>
                 <w:bCs/>
+                <w:color w:val="FF0000"/>
                 <w:position w:val="-12"/>
                 <w:szCs w:val="28"/>
+                <w:highlight w:val="yellow"/>
                 <w:cs/>
                 <w:lang w:bidi="ta-IN"/>
               </w:rPr>
@@ -20731,7 +20745,9 @@
             <w:r>
               <w:rPr>
                 <w:rFonts w:ascii="Latha" w:hAnsi="Latha" w:cs="Latha"/>
+                <w:color w:val="FF0000"/>
                 <w:szCs w:val="28"/>
+                <w:highlight w:val="yellow"/>
                 <w:cs/>
                 <w:lang w:bidi="ta-IN"/>
               </w:rPr>
@@ -20740,18 +20756,20 @@
             <w:r>
               <w:rPr>
                 <w:rFonts w:ascii="BRH Malayalam Extra" w:hAnsi="BRH Malayalam Extra" w:cs="BRH Malayalam Extra"/>
-                <w:color w:val="000000"/>
+                <w:color w:val="FF0000"/>
                 <w:sz w:val="36"/>
                 <w:szCs w:val="40"/>
+                <w:highlight w:val="yellow"/>
               </w:rPr>
               <w:t>–</w:t>
             </w:r>
             <w:r>
               <w:rPr>
                 <w:rFonts w:ascii="BRH Malayalam Extra" w:hAnsi="BRH Malayalam Extra" w:cs="BRH Malayalam Extra"/>
-                <w:color w:val="000000"/>
+                <w:color w:val="FF0000"/>
                 <w:sz w:val="36"/>
                 <w:szCs w:val="40"/>
+                <w:highlight w:val="yellow"/>
               </w:rPr>
               <w:t xml:space="preserve"> </w:t>
             </w:r>
@@ -20759,17 +20777,20 @@
               <w:rPr>
                 <w:b/>
                 <w:bCs/>
+                <w:color w:val="FF0000"/>
                 <w:sz w:val="28"/>
                 <w:szCs w:val="32"/>
+                <w:highlight w:val="yellow"/>
               </w:rPr>
               <w:t>in</w:t>
             </w:r>
             <w:r>
               <w:rPr>
                 <w:rFonts w:ascii="BRH Malayalam Extra" w:hAnsi="BRH Malayalam Extra" w:cs="BRH Malayalam Extra"/>
-                <w:color w:val="000000"/>
+                <w:color w:val="FF0000"/>
                 <w:sz w:val="36"/>
                 <w:szCs w:val="40"/>
+                <w:highlight w:val="yellow"/>
               </w:rPr>
               <w:t xml:space="preserve"> </w:t>
             </w:r>
@@ -20777,44 +20798,21 @@
               <w:rPr>
                 <w:b/>
                 <w:bCs/>
+                <w:color w:val="FF0000"/>
                 <w:sz w:val="28"/>
                 <w:szCs w:val="32"/>
-              </w:rPr>
-              <w:t>36</w:t>
+                <w:highlight w:val="yellow"/>
+              </w:rPr>
+              <w:t>36) 1.2.3.1(28)</w:t>
             </w:r>
             <w:r>
               <w:rPr>
                 <w:b/>
                 <w:bCs/>
+                <w:color w:val="FF0000"/>
                 <w:sz w:val="28"/>
                 <w:szCs w:val="32"/>
-              </w:rPr>
-              <w:t>) 1.2.3.1(2</w:t>
-            </w:r>
-            <w:r>
-              <w:rPr>
-                <w:b/>
-                <w:bCs/>
-                <w:sz w:val="28"/>
-                <w:szCs w:val="32"/>
-              </w:rPr>
-              <w:t>8</w:t>
-            </w:r>
-            <w:r>
-              <w:rPr>
-                <w:b/>
-                <w:bCs/>
-                <w:sz w:val="28"/>
-                <w:szCs w:val="32"/>
-              </w:rPr>
-              <w:t>)</w:t>
-            </w:r>
-            <w:r>
-              <w:rPr>
-                <w:b/>
-                <w:bCs/>
-                <w:sz w:val="28"/>
-                <w:szCs w:val="32"/>
+                <w:highlight w:val="yellow"/>
               </w:rPr>
               <w:t xml:space="preserve"> - 2 places</w:t>
             </w:r>
@@ -20831,8 +20829,10 @@
               <w:rPr>
                 <w:b/>
                 <w:bCs/>
+                <w:color w:val="FF0000"/>
                 <w:sz w:val="28"/>
                 <w:szCs w:val="32"/>
+                <w:highlight w:val="yellow"/>
               </w:rPr>
             </w:pPr>
             <w:r>
@@ -20840,8 +20840,10 @@
                 <w:rFonts w:ascii="BRH Devanagari Extra" w:hAnsi="BRH Devanagari Extra" w:cs="Latha"/>
                 <w:b/>
                 <w:bCs/>
+                <w:color w:val="FF0000"/>
                 <w:sz w:val="32"/>
                 <w:szCs w:val="32"/>
+                <w:highlight w:val="yellow"/>
                 <w:lang w:bidi="ta-IN"/>
               </w:rPr>
               <w:t>Å</w:t>
@@ -20849,7 +20851,9 @@
             <w:r>
               <w:rPr>
                 <w:rFonts w:ascii="Latha" w:hAnsi="Latha" w:cs="Latha"/>
+                <w:color w:val="FF0000"/>
                 <w:szCs w:val="28"/>
+                <w:highlight w:val="yellow"/>
                 <w:cs/>
                 <w:lang w:bidi="ta-IN"/>
               </w:rPr>
@@ -20860,8 +20864,10 @@
                 <w:rFonts w:ascii="Latha" w:hAnsi="Latha" w:cs="Latha"/>
                 <w:b/>
                 <w:bCs/>
+                <w:color w:val="FF0000"/>
                 <w:position w:val="-12"/>
                 <w:szCs w:val="28"/>
+                <w:highlight w:val="yellow"/>
                 <w:cs/>
                 <w:lang w:bidi="ta-IN"/>
               </w:rPr>
@@ -20870,8 +20876,9 @@
             <w:r>
               <w:rPr>
                 <w:rFonts w:ascii="Latha" w:hAnsi="Latha" w:cs="Latha"/>
+                <w:color w:val="FF0000"/>
                 <w:szCs w:val="28"/>
-                <w:highlight w:val="green"/>
+                <w:highlight w:val="yellow"/>
                 <w:cs/>
                 <w:lang w:bidi="ta-IN"/>
               </w:rPr>
@@ -20882,8 +20889,9 @@
                 <w:rFonts w:ascii="BRH Tamil Tab Extra" w:hAnsi="BRH Tamil Tab Extra" w:cs="Latha"/>
                 <w:b/>
                 <w:bCs/>
+                <w:color w:val="FF0000"/>
                 <w:szCs w:val="28"/>
-                <w:highlight w:val="green"/>
+                <w:highlight w:val="yellow"/>
                 <w:lang w:bidi="ta-IN"/>
               </w:rPr>
               <w:t>…</w:t>
@@ -20891,31 +20899,23 @@
             <w:r>
               <w:rPr>
                 <w:rFonts w:ascii="Latha" w:hAnsi="Latha" w:cs="Latha"/>
+                <w:color w:val="FF0000"/>
                 <w:szCs w:val="28"/>
-                <w:highlight w:val="green"/>
+                <w:highlight w:val="yellow"/>
                 <w:cs/>
                 <w:lang w:bidi="ta-IN"/>
               </w:rPr>
-              <w:t xml:space="preserve"> </w:t>
-            </w:r>
-            <w:r>
-              <w:rPr>
-                <w:rFonts w:ascii="Latha" w:hAnsi="Latha" w:cs="Latha"/>
-                <w:szCs w:val="28"/>
-                <w:highlight w:val="green"/>
-                <w:cs/>
-                <w:lang w:bidi="ta-IN"/>
-              </w:rPr>
-              <w:t>அக்</w:t>
+              <w:t xml:space="preserve"> அக்</w:t>
             </w:r>
             <w:r>
               <w:rPr>
                 <w:rFonts w:ascii="Latha" w:hAnsi="Latha" w:cs="Latha"/>
                 <w:b/>
                 <w:bCs/>
+                <w:color w:val="FF0000"/>
                 <w:position w:val="-12"/>
                 <w:szCs w:val="28"/>
-                <w:highlight w:val="green"/>
+                <w:highlight w:val="yellow"/>
                 <w:cs/>
                 <w:lang w:bidi="ta-IN"/>
               </w:rPr>
@@ -20924,8 +20924,9 @@
             <w:r>
               <w:rPr>
                 <w:rFonts w:ascii="Latha" w:hAnsi="Latha" w:cs="Latha"/>
+                <w:color w:val="FF0000"/>
                 <w:szCs w:val="28"/>
-                <w:highlight w:val="green"/>
+                <w:highlight w:val="yellow"/>
                 <w:cs/>
                 <w:lang w:bidi="ta-IN"/>
               </w:rPr>
@@ -20934,9 +20935,10 @@
             <w:r>
               <w:rPr>
                 <w:rFonts w:ascii="BRH Malayalam Extra" w:hAnsi="BRH Malayalam Extra" w:cs="BRH Malayalam Extra"/>
-                <w:color w:val="000000"/>
+                <w:color w:val="FF0000"/>
                 <w:sz w:val="36"/>
                 <w:szCs w:val="40"/>
+                <w:highlight w:val="yellow"/>
               </w:rPr>
               <w:t>–</w:t>
             </w:r>
@@ -20944,8 +20946,10 @@
               <w:rPr>
                 <w:b/>
                 <w:bCs/>
+                <w:color w:val="FF0000"/>
                 <w:sz w:val="28"/>
                 <w:szCs w:val="32"/>
+                <w:highlight w:val="yellow"/>
               </w:rPr>
               <w:t xml:space="preserve"> </w:t>
             </w:r>
@@ -20953,17 +20957,20 @@
               <w:rPr>
                 <w:b/>
                 <w:bCs/>
+                <w:color w:val="FF0000"/>
                 <w:sz w:val="28"/>
                 <w:szCs w:val="32"/>
+                <w:highlight w:val="yellow"/>
               </w:rPr>
               <w:t>in</w:t>
             </w:r>
             <w:r>
               <w:rPr>
                 <w:rFonts w:ascii="BRH Malayalam Extra" w:hAnsi="BRH Malayalam Extra" w:cs="BRH Malayalam Extra"/>
-                <w:color w:val="000000"/>
+                <w:color w:val="FF0000"/>
                 <w:sz w:val="36"/>
                 <w:szCs w:val="40"/>
+                <w:highlight w:val="yellow"/>
               </w:rPr>
               <w:t xml:space="preserve"> </w:t>
             </w:r>
@@ -20971,8 +20978,10 @@
               <w:rPr>
                 <w:b/>
                 <w:bCs/>
+                <w:color w:val="FF0000"/>
                 <w:sz w:val="28"/>
                 <w:szCs w:val="32"/>
+                <w:highlight w:val="yellow"/>
               </w:rPr>
               <w:t>34) 1.2.3.1(26)</w:t>
             </w:r>
@@ -20980,8 +20989,10 @@
               <w:rPr>
                 <w:b/>
                 <w:bCs/>
+                <w:color w:val="FF0000"/>
                 <w:sz w:val="28"/>
                 <w:szCs w:val="32"/>
+                <w:highlight w:val="yellow"/>
               </w:rPr>
               <w:t xml:space="preserve"> </w:t>
             </w:r>
@@ -20992,8 +21003,10 @@
               <w:rPr>
                 <w:b/>
                 <w:bCs/>
+                <w:color w:val="FF0000"/>
                 <w:sz w:val="28"/>
                 <w:szCs w:val="32"/>
+                <w:highlight w:val="yellow"/>
               </w:rPr>
             </w:pPr>
             <w:r>
@@ -21001,8 +21014,10 @@
                 <w:rFonts w:ascii="BRH Devanagari Extra" w:hAnsi="BRH Devanagari Extra" w:cs="Latha"/>
                 <w:b/>
                 <w:bCs/>
+                <w:color w:val="FF0000"/>
                 <w:sz w:val="32"/>
                 <w:szCs w:val="32"/>
+                <w:highlight w:val="yellow"/>
                 <w:lang w:bidi="ta-IN"/>
               </w:rPr>
               <w:t>Å</w:t>
@@ -21010,7 +21025,9 @@
             <w:r>
               <w:rPr>
                 <w:rFonts w:ascii="Latha" w:hAnsi="Latha" w:cs="Latha"/>
+                <w:color w:val="FF0000"/>
                 <w:szCs w:val="28"/>
+                <w:highlight w:val="yellow"/>
                 <w:cs/>
                 <w:lang w:bidi="ta-IN"/>
               </w:rPr>
@@ -21021,8 +21038,10 @@
                 <w:rFonts w:ascii="Latha" w:hAnsi="Latha" w:cs="Latha"/>
                 <w:b/>
                 <w:bCs/>
+                <w:color w:val="FF0000"/>
                 <w:position w:val="-12"/>
                 <w:szCs w:val="28"/>
+                <w:highlight w:val="yellow"/>
                 <w:cs/>
                 <w:lang w:bidi="ta-IN"/>
               </w:rPr>
@@ -21031,8 +21050,9 @@
             <w:r>
               <w:rPr>
                 <w:rFonts w:ascii="Latha" w:hAnsi="Latha" w:cs="Latha"/>
+                <w:color w:val="FF0000"/>
                 <w:szCs w:val="28"/>
-                <w:highlight w:val="green"/>
+                <w:highlight w:val="yellow"/>
                 <w:cs/>
                 <w:lang w:bidi="ta-IN"/>
               </w:rPr>
@@ -21043,8 +21063,9 @@
                 <w:rFonts w:ascii="BRH Tamil Tab Extra" w:hAnsi="BRH Tamil Tab Extra" w:cs="Latha"/>
                 <w:b/>
                 <w:bCs/>
+                <w:color w:val="FF0000"/>
                 <w:szCs w:val="28"/>
-                <w:highlight w:val="green"/>
+                <w:highlight w:val="yellow"/>
                 <w:lang w:bidi="ta-IN"/>
               </w:rPr>
               <w:t>…</w:t>
@@ -21052,31 +21073,23 @@
             <w:r>
               <w:rPr>
                 <w:rFonts w:ascii="Latha" w:hAnsi="Latha" w:cs="Latha"/>
+                <w:color w:val="FF0000"/>
                 <w:szCs w:val="28"/>
-                <w:highlight w:val="green"/>
+                <w:highlight w:val="yellow"/>
                 <w:cs/>
                 <w:lang w:bidi="ta-IN"/>
               </w:rPr>
-              <w:t xml:space="preserve"> </w:t>
-            </w:r>
-            <w:r>
-              <w:rPr>
-                <w:rFonts w:ascii="Latha" w:hAnsi="Latha" w:cs="Latha"/>
-                <w:szCs w:val="28"/>
-                <w:highlight w:val="green"/>
-                <w:cs/>
-                <w:lang w:bidi="ta-IN"/>
-              </w:rPr>
-              <w:t>அக்</w:t>
+              <w:t xml:space="preserve"> அக்</w:t>
             </w:r>
             <w:r>
               <w:rPr>
                 <w:rFonts w:ascii="Latha" w:hAnsi="Latha" w:cs="Latha"/>
                 <w:b/>
                 <w:bCs/>
+                <w:color w:val="FF0000"/>
                 <w:position w:val="-12"/>
                 <w:szCs w:val="28"/>
-                <w:highlight w:val="green"/>
+                <w:highlight w:val="yellow"/>
                 <w:cs/>
                 <w:lang w:bidi="ta-IN"/>
               </w:rPr>
@@ -21085,8 +21098,9 @@
             <w:r>
               <w:rPr>
                 <w:rFonts w:ascii="Latha" w:hAnsi="Latha" w:cs="Latha"/>
+                <w:color w:val="FF0000"/>
                 <w:szCs w:val="28"/>
-                <w:highlight w:val="green"/>
+                <w:highlight w:val="yellow"/>
                 <w:cs/>
                 <w:lang w:bidi="ta-IN"/>
               </w:rPr>
@@ -21095,18 +21109,20 @@
             <w:r>
               <w:rPr>
                 <w:rFonts w:ascii="BRH Malayalam Extra" w:hAnsi="BRH Malayalam Extra" w:cs="BRH Malayalam Extra"/>
-                <w:color w:val="000000"/>
+                <w:color w:val="FF0000"/>
                 <w:sz w:val="36"/>
                 <w:szCs w:val="40"/>
-              </w:rPr>
-              <w:t>–</w:t>
-            </w:r>
-            <w:r>
-              <w:rPr>
-                <w:rFonts w:ascii="BRH Devanagari Extra" w:hAnsi="BRH Devanagari Extra" w:cs="BRH Devanagari Extra"/>
-                <w:color w:val="000000"/>
+                <w:highlight w:val="yellow"/>
+              </w:rPr>
+              <w:t>–</w:t>
+            </w:r>
+            <w:r>
+              <w:rPr>
+                <w:rFonts w:ascii="BRH Devanagari Extra" w:hAnsi="BRH Devanagari Extra" w:cs="BRH Devanagari Extra"/>
+                <w:color w:val="FF0000"/>
                 <w:sz w:val="40"/>
                 <w:szCs w:val="40"/>
+                <w:highlight w:val="yellow"/>
               </w:rPr>
               <w:t xml:space="preserve"> </w:t>
             </w:r>
@@ -21114,17 +21130,20 @@
               <w:rPr>
                 <w:b/>
                 <w:bCs/>
+                <w:color w:val="FF0000"/>
                 <w:sz w:val="28"/>
                 <w:szCs w:val="32"/>
+                <w:highlight w:val="yellow"/>
               </w:rPr>
               <w:t>in</w:t>
             </w:r>
             <w:r>
               <w:rPr>
                 <w:rFonts w:ascii="BRH Devanagari Extra" w:hAnsi="BRH Devanagari Extra" w:cs="BRH Devanagari Extra"/>
-                <w:color w:val="000000"/>
+                <w:color w:val="FF0000"/>
                 <w:sz w:val="40"/>
                 <w:szCs w:val="40"/>
+                <w:highlight w:val="yellow"/>
               </w:rPr>
               <w:t xml:space="preserve"> </w:t>
             </w:r>
@@ -21132,46 +21151,12 @@
               <w:rPr>
                 <w:b/>
                 <w:bCs/>
+                <w:color w:val="FF0000"/>
                 <w:sz w:val="28"/>
                 <w:szCs w:val="32"/>
-              </w:rPr>
-              <w:t>3</w:t>
-            </w:r>
-            <w:r>
-              <w:rPr>
-                <w:b/>
-                <w:bCs/>
-                <w:sz w:val="28"/>
-                <w:szCs w:val="32"/>
-              </w:rPr>
-              <w:t>5</w:t>
-            </w:r>
-            <w:r>
-              <w:rPr>
-                <w:b/>
-                <w:bCs/>
-                <w:sz w:val="28"/>
-                <w:szCs w:val="32"/>
-              </w:rPr>
-              <w:t>) 1.2.3.1(2</w:t>
-            </w:r>
-            <w:r>
-              <w:rPr>
-                <w:b/>
-                <w:bCs/>
-                <w:sz w:val="28"/>
-                <w:szCs w:val="32"/>
-              </w:rPr>
-              <w:t>7</w:t>
-            </w:r>
-            <w:r>
-              <w:rPr>
-                <w:b/>
-                <w:bCs/>
-                <w:sz w:val="28"/>
-                <w:szCs w:val="32"/>
-              </w:rPr>
-              <w:t>)</w:t>
+                <w:highlight w:val="yellow"/>
+              </w:rPr>
+              <w:t>35) 1.2.3.1(27)</w:t>
             </w:r>
           </w:p>
           <w:p>
@@ -21180,14 +21165,18 @@
               <w:rPr>
                 <w:b/>
                 <w:bCs/>
+                <w:color w:val="FF0000"/>
                 <w:sz w:val="28"/>
                 <w:szCs w:val="32"/>
+                <w:highlight w:val="yellow"/>
               </w:rPr>
             </w:pPr>
             <w:r>
               <w:rPr>
                 <w:rFonts w:ascii="Latha" w:hAnsi="Latha" w:cs="Latha"/>
+                <w:color w:val="FF0000"/>
                 <w:szCs w:val="28"/>
+                <w:highlight w:val="yellow"/>
                 <w:cs/>
                 <w:lang w:bidi="ta-IN"/>
               </w:rPr>
@@ -21198,8 +21187,10 @@
                 <w:rFonts w:ascii="Latha" w:hAnsi="Latha" w:cs="Latha"/>
                 <w:b/>
                 <w:bCs/>
+                <w:color w:val="FF0000"/>
                 <w:position w:val="-12"/>
                 <w:szCs w:val="28"/>
+                <w:highlight w:val="yellow"/>
                 <w:cs/>
                 <w:lang w:bidi="ta-IN"/>
               </w:rPr>
@@ -21208,8 +21199,9 @@
             <w:r>
               <w:rPr>
                 <w:rFonts w:ascii="Latha" w:hAnsi="Latha" w:cs="Latha"/>
+                <w:color w:val="FF0000"/>
                 <w:szCs w:val="28"/>
-                <w:highlight w:val="green"/>
+                <w:highlight w:val="yellow"/>
                 <w:cs/>
                 <w:lang w:bidi="ta-IN"/>
               </w:rPr>
@@ -21220,8 +21212,9 @@
                 <w:rFonts w:ascii="BRH Tamil Tab Extra" w:hAnsi="BRH Tamil Tab Extra" w:cs="Latha"/>
                 <w:b/>
                 <w:bCs/>
+                <w:color w:val="FF0000"/>
                 <w:szCs w:val="28"/>
-                <w:highlight w:val="green"/>
+                <w:highlight w:val="yellow"/>
                 <w:lang w:bidi="ta-IN"/>
               </w:rPr>
               <w:t>…</w:t>
@@ -21229,29 +21222,23 @@
             <w:r>
               <w:rPr>
                 <w:rFonts w:ascii="Latha" w:hAnsi="Latha" w:cs="Latha"/>
+                <w:color w:val="FF0000"/>
                 <w:szCs w:val="28"/>
-                <w:highlight w:val="green"/>
+                <w:highlight w:val="yellow"/>
                 <w:cs/>
                 <w:lang w:bidi="ta-IN"/>
               </w:rPr>
-              <w:t xml:space="preserve"> அ</w:t>
-            </w:r>
-            <w:r>
-              <w:rPr>
-                <w:rFonts w:ascii="Latha" w:hAnsi="Latha" w:cs="Latha"/>
-                <w:szCs w:val="28"/>
-                <w:cs/>
-                <w:lang w:bidi="ta-IN"/>
-              </w:rPr>
-              <w:t>க்</w:t>
+              <w:t xml:space="preserve"> அக்</w:t>
             </w:r>
             <w:r>
               <w:rPr>
                 <w:rFonts w:ascii="Latha" w:hAnsi="Latha" w:cs="Latha"/>
                 <w:b/>
                 <w:bCs/>
+                <w:color w:val="FF0000"/>
                 <w:position w:val="-12"/>
                 <w:szCs w:val="28"/>
+                <w:highlight w:val="yellow"/>
                 <w:cs/>
                 <w:lang w:bidi="ta-IN"/>
               </w:rPr>
@@ -21260,7 +21247,9 @@
             <w:r>
               <w:rPr>
                 <w:rFonts w:ascii="Latha" w:hAnsi="Latha" w:cs="Latha"/>
+                <w:color w:val="FF0000"/>
                 <w:szCs w:val="28"/>
+                <w:highlight w:val="yellow"/>
                 <w:cs/>
                 <w:lang w:bidi="ta-IN"/>
               </w:rPr>
@@ -21269,18 +21258,20 @@
             <w:r>
               <w:rPr>
                 <w:rFonts w:ascii="BRH Malayalam Extra" w:hAnsi="BRH Malayalam Extra" w:cs="BRH Malayalam Extra"/>
-                <w:color w:val="000000"/>
+                <w:color w:val="FF0000"/>
                 <w:sz w:val="36"/>
                 <w:szCs w:val="40"/>
-              </w:rPr>
-              <w:t>–</w:t>
-            </w:r>
-            <w:r>
-              <w:rPr>
-                <w:rFonts w:ascii="BRH Devanagari Extra" w:hAnsi="BRH Devanagari Extra" w:cs="BRH Devanagari Extra"/>
-                <w:color w:val="000000"/>
+                <w:highlight w:val="yellow"/>
+              </w:rPr>
+              <w:t>–</w:t>
+            </w:r>
+            <w:r>
+              <w:rPr>
+                <w:rFonts w:ascii="BRH Devanagari Extra" w:hAnsi="BRH Devanagari Extra" w:cs="BRH Devanagari Extra"/>
+                <w:color w:val="FF0000"/>
                 <w:sz w:val="40"/>
                 <w:szCs w:val="40"/>
+                <w:highlight w:val="yellow"/>
               </w:rPr>
               <w:t xml:space="preserve"> </w:t>
             </w:r>
@@ -21288,71 +21279,54 @@
               <w:rPr>
                 <w:b/>
                 <w:bCs/>
+                <w:color w:val="FF0000"/>
                 <w:sz w:val="28"/>
                 <w:szCs w:val="32"/>
-              </w:rPr>
-              <w:t>in</w:t>
+                <w:highlight w:val="yellow"/>
+              </w:rPr>
+              <w:t xml:space="preserve">in </w:t>
             </w:r>
             <w:r>
               <w:rPr>
                 <w:b/>
                 <w:bCs/>
+                <w:color w:val="FF0000"/>
                 <w:sz w:val="28"/>
                 <w:szCs w:val="32"/>
-              </w:rPr>
-              <w:t xml:space="preserve"> </w:t>
+                <w:highlight w:val="yellow"/>
+              </w:rPr>
+              <w:t>35) 1.2.3.1(2</w:t>
             </w:r>
             <w:r>
               <w:rPr>
                 <w:b/>
                 <w:bCs/>
+                <w:color w:val="FF0000"/>
                 <w:sz w:val="28"/>
                 <w:szCs w:val="32"/>
-              </w:rPr>
-              <w:t>3</w:t>
+                <w:highlight w:val="yellow"/>
+              </w:rPr>
+              <w:t>8</w:t>
             </w:r>
             <w:r>
               <w:rPr>
                 <w:b/>
                 <w:bCs/>
+                <w:color w:val="FF0000"/>
                 <w:sz w:val="28"/>
                 <w:szCs w:val="32"/>
-              </w:rPr>
-              <w:t>5</w:t>
+                <w:highlight w:val="yellow"/>
+              </w:rPr>
+              <w:t>)</w:t>
             </w:r>
             <w:r>
               <w:rPr>
                 <w:b/>
                 <w:bCs/>
+                <w:color w:val="FF0000"/>
                 <w:sz w:val="28"/>
                 <w:szCs w:val="32"/>
-              </w:rPr>
-              <w:t>) 1.2.3.1(2</w:t>
-            </w:r>
-            <w:r>
-              <w:rPr>
-                <w:b/>
-                <w:bCs/>
-                <w:sz w:val="28"/>
-                <w:szCs w:val="32"/>
-              </w:rPr>
-              <w:t>8</w:t>
-            </w:r>
-            <w:r>
-              <w:rPr>
-                <w:b/>
-                <w:bCs/>
-                <w:sz w:val="28"/>
-                <w:szCs w:val="32"/>
-              </w:rPr>
-              <w:t>)</w:t>
-            </w:r>
-            <w:r>
-              <w:rPr>
-                <w:b/>
-                <w:bCs/>
-                <w:sz w:val="28"/>
-                <w:szCs w:val="32"/>
+                <w:highlight w:val="yellow"/>
               </w:rPr>
               <w:t xml:space="preserve"> - 2 places</w:t>
             </w:r>
@@ -21362,6 +21336,7 @@
               <w:spacing w:before="0" w:line="240" w:lineRule="auto"/>
               <w:rPr>
                 <w:rFonts w:ascii="BRH Malayalam Extra" w:hAnsi="BRH Malayalam Extra" w:cs="BRH Malayalam Extra"/>
+                <w:color w:val="FF0000"/>
                 <w:sz w:val="28"/>
                 <w:szCs w:val="36"/>
               </w:rPr>
@@ -21370,17 +21345,20 @@
               <w:rPr>
                 <w:b/>
                 <w:bCs/>
+                <w:color w:val="FF0000"/>
                 <w:sz w:val="28"/>
                 <w:szCs w:val="32"/>
+                <w:highlight w:val="yellow"/>
               </w:rPr>
               <w:t>(no elision for “a”</w:t>
             </w:r>
             <w:r>
               <w:rPr>
                 <w:rFonts w:ascii="BRH Malayalam Extra" w:hAnsi="BRH Malayalam Extra" w:cs="BRH Devanagari Extra"/>
-                <w:color w:val="000000"/>
-                <w:sz w:val="32"/>
-                <w:szCs w:val="40"/>
+                <w:color w:val="FF0000"/>
+                <w:sz w:val="32"/>
+                <w:szCs w:val="40"/>
+                <w:highlight w:val="yellow"/>
               </w:rPr>
               <w:t xml:space="preserve"> </w:t>
             </w:r>
@@ -21388,19 +21366,12 @@
               <w:rPr>
                 <w:b/>
                 <w:bCs/>
+                <w:color w:val="FF0000"/>
                 <w:sz w:val="28"/>
                 <w:szCs w:val="32"/>
-              </w:rPr>
-              <w:t>in</w:t>
-            </w:r>
-            <w:r>
-              <w:rPr>
-                <w:b/>
-                <w:bCs/>
-                <w:sz w:val="28"/>
-                <w:szCs w:val="32"/>
-              </w:rPr>
-              <w:t xml:space="preserve"> second “agne”)</w:t>
+                <w:highlight w:val="yellow"/>
+              </w:rPr>
+              <w:t>in second “agne”)</w:t>
             </w:r>
           </w:p>
         </w:tc>
@@ -21436,6 +21407,7 @@
         <w:rPr>
           <w:b/>
           <w:bCs/>
+          <w:color w:val="FF0000"/>
           <w:sz w:val="32"/>
           <w:szCs w:val="32"/>
           <w:u w:val="single"/>
@@ -21445,91 +21417,13 @@
         <w:rPr>
           <w:b/>
           <w:bCs/>
+          <w:color w:val="FF0000"/>
           <w:sz w:val="32"/>
           <w:szCs w:val="32"/>
+          <w:highlight w:val="yellow"/>
           <w:u w:val="single"/>
         </w:rPr>
-        <w:t xml:space="preserve">TS </w:t>
-      </w:r>
-      <w:r>
-        <w:rPr>
-          <w:b/>
-          <w:bCs/>
-          <w:sz w:val="32"/>
-          <w:szCs w:val="32"/>
-          <w:u w:val="single"/>
-        </w:rPr>
-        <w:t>Ghanam</w:t>
-      </w:r>
-      <w:r>
-        <w:rPr>
-          <w:b/>
-          <w:bCs/>
-          <w:sz w:val="32"/>
-          <w:szCs w:val="32"/>
-          <w:u w:val="single"/>
-        </w:rPr>
-        <w:t xml:space="preserve"> </w:t>
-      </w:r>
-      <w:r>
-        <w:rPr>
-          <w:b/>
-          <w:bCs/>
-          <w:sz w:val="32"/>
-          <w:szCs w:val="32"/>
-          <w:u w:val="single"/>
-        </w:rPr>
-        <w:t>– TS 1</w:t>
-      </w:r>
-      <w:r>
-        <w:rPr>
-          <w:b/>
-          <w:bCs/>
-          <w:sz w:val="32"/>
-          <w:szCs w:val="32"/>
-          <w:u w:val="single"/>
-        </w:rPr>
-        <w:t>.2</w:t>
-      </w:r>
-      <w:r>
-        <w:rPr>
-          <w:b/>
-          <w:bCs/>
-          <w:sz w:val="32"/>
-          <w:szCs w:val="32"/>
-          <w:u w:val="single"/>
-        </w:rPr>
-        <w:t xml:space="preserve"> </w:t>
-      </w:r>
-      <w:r>
-        <w:rPr>
-          <w:b/>
-          <w:bCs/>
-          <w:sz w:val="32"/>
-          <w:szCs w:val="32"/>
-          <w:u w:val="single"/>
-        </w:rPr>
-        <w:t>Tamil</w:t>
-      </w:r>
-      <w:r>
-        <w:rPr>
-          <w:b/>
-          <w:bCs/>
-          <w:sz w:val="32"/>
-          <w:szCs w:val="32"/>
-          <w:u w:val="single"/>
-        </w:rPr>
-        <w:t xml:space="preserve"> Corrections –</w:t>
-      </w:r>
-      <w:r>
-        <w:rPr>
-          <w:b/>
-          <w:bCs/>
-          <w:sz w:val="32"/>
-          <w:szCs w:val="32"/>
-          <w:u w:val="single"/>
-        </w:rPr>
-        <w:t xml:space="preserve"> prior to 31st March 2022</w:t>
+        <w:t>TS Ghanam – TS 1.2 Tamil Corrections – prior to 31st March 2022</w:t>
       </w:r>
     </w:p>
     <w:p>

</xml_diff>